<commit_message>
EVC3-Modelos de Calidad de Software
</commit_message>
<xml_diff>
--- a/EVC3-Modelos de Calidad de Software.docx
+++ b/EVC3-Modelos de Calidad de Software.docx
@@ -114,18 +114,8 @@
           <w:rFonts w:cstheme="minorHAnsi"/>
           <w:color w:val="1F1F1F"/>
         </w:rPr>
-        <w:t>//*[@id="testId-cc-login-form-submit</w:t>
-      </w:r>
-      <w:proofErr w:type="gramStart"/>
-      <w:r>
-        <w:rPr>
-          <w:rStyle w:val="webkit-html-attribute-name"/>
-          <w:rFonts w:cstheme="minorHAnsi"/>
-          <w:color w:val="1F1F1F"/>
-        </w:rPr>
-        <w:t>" ]</w:t>
-      </w:r>
-      <w:proofErr w:type="gramEnd"/>
+        <w:t>//*[@id="testId-cc-login-form-submit" ]</w:t>
+      </w:r>
     </w:p>
     <w:p>
       <w:pPr>
@@ -305,10 +295,30 @@
           <w:sz w:val="18"/>
           <w:szCs w:val="18"/>
         </w:rPr>
-        <w:t xml:space="preserve">//*[@class="jsx-3644469226 </w:t>
-      </w:r>
-      <w:proofErr w:type="spellStart"/>
-      <w:r>
+        <w:t>//*[@class="jsx-3644469226 headingContainer null"]</w:t>
+      </w:r>
+    </w:p>
+    <w:p>
+      <w:pPr>
+        <w:pStyle w:val="Prrafodelista"/>
+        <w:numPr>
+          <w:ilvl w:val="0"/>
+          <w:numId w:val="1"/>
+        </w:numPr>
+        <w:rPr>
+          <w:noProof/>
+        </w:rPr>
+      </w:pPr>
+      <w:r>
+        <w:rPr>
+          <w:noProof/>
+        </w:rPr>
+        <w:t>Enlade de referencia a seguir al carrito</w:t>
+      </w:r>
+    </w:p>
+    <w:p>
+      <w:pPr>
+        <w:ind w:firstLine="708"/>
         <w:rPr>
           <w:rStyle w:val="webkit-html-attribute-name"/>
           <w:rFonts w:ascii="Courier New" w:hAnsi="Courier New" w:cs="Courier New"/>
@@ -316,9 +326,7 @@
           <w:sz w:val="18"/>
           <w:szCs w:val="18"/>
         </w:rPr>
-        <w:t>headingContainer</w:t>
-      </w:r>
-      <w:proofErr w:type="spellEnd"/>
+      </w:pPr>
       <w:r>
         <w:rPr>
           <w:rStyle w:val="webkit-html-attribute-name"/>
@@ -327,29 +335,7 @@
           <w:sz w:val="18"/>
           <w:szCs w:val="18"/>
         </w:rPr>
-        <w:t xml:space="preserve"> </w:t>
-      </w:r>
-      <w:proofErr w:type="spellStart"/>
-      <w:r>
-        <w:rPr>
-          <w:rStyle w:val="webkit-html-attribute-name"/>
-          <w:rFonts w:ascii="Courier New" w:hAnsi="Courier New" w:cs="Courier New"/>
-          <w:color w:val="1F1F1F"/>
-          <w:sz w:val="18"/>
-          <w:szCs w:val="18"/>
-        </w:rPr>
-        <w:t>null</w:t>
-      </w:r>
-      <w:proofErr w:type="spellEnd"/>
-      <w:r>
-        <w:rPr>
-          <w:rStyle w:val="webkit-html-attribute-name"/>
-          <w:rFonts w:ascii="Courier New" w:hAnsi="Courier New" w:cs="Courier New"/>
-          <w:color w:val="1F1F1F"/>
-          <w:sz w:val="18"/>
-          <w:szCs w:val="18"/>
-        </w:rPr>
-        <w:t>"]</w:t>
+        <w:t>//*[@class="jsx-2108923258 l1category"]</w:t>
       </w:r>
     </w:p>
     <w:p>
@@ -367,94 +353,111 @@
         <w:rPr>
           <w:noProof/>
         </w:rPr>
-        <w:t>Enlade de referencia a seguir al carrito</w:t>
-      </w:r>
-    </w:p>
-    <w:p>
-      <w:pPr>
-        <w:ind w:firstLine="708"/>
-        <w:rPr>
-          <w:rStyle w:val="webkit-html-attribute-name"/>
-          <w:rFonts w:ascii="Courier New" w:hAnsi="Courier New" w:cs="Courier New"/>
-          <w:color w:val="1F1F1F"/>
-          <w:sz w:val="18"/>
-          <w:szCs w:val="18"/>
-        </w:rPr>
-      </w:pPr>
-      <w:r>
-        <w:rPr>
-          <w:rStyle w:val="webkit-html-attribute-name"/>
-          <w:rFonts w:ascii="Courier New" w:hAnsi="Courier New" w:cs="Courier New"/>
-          <w:color w:val="1F1F1F"/>
-          <w:sz w:val="18"/>
-          <w:szCs w:val="18"/>
+        <w:t>Un li de un home</w:t>
+      </w:r>
+    </w:p>
+    <w:p>
+      <w:pPr>
+        <w:pStyle w:val="Prrafodelista"/>
+        <w:rPr>
+          <w:noProof/>
+        </w:rPr>
+      </w:pPr>
+      <w:r>
+        <w:rPr>
+          <w:noProof/>
         </w:rPr>
         <w:t>//*[@class="jsx-2108923258 l1category"]</w:t>
       </w:r>
     </w:p>
     <w:p>
       <w:pPr>
-        <w:pStyle w:val="Prrafodelista"/>
-        <w:numPr>
-          <w:ilvl w:val="0"/>
-          <w:numId w:val="1"/>
-        </w:numPr>
-        <w:rPr>
-          <w:noProof/>
-        </w:rPr>
-      </w:pPr>
-      <w:r>
-        <w:rPr>
-          <w:noProof/>
-        </w:rPr>
-        <w:t>Un li de un home</w:t>
-      </w:r>
-    </w:p>
-    <w:p>
-      <w:pPr>
-        <w:pStyle w:val="Prrafodelista"/>
-        <w:rPr>
-          <w:noProof/>
-        </w:rPr>
-      </w:pPr>
-      <w:r>
-        <w:rPr>
-          <w:noProof/>
-        </w:rPr>
-        <w:t>//*[@class="jsx-2108923258 l1category"]</w:t>
-      </w:r>
-    </w:p>
-    <w:p>
-      <w:pPr>
-        <w:rPr>
-          <w:noProof/>
-        </w:rPr>
-      </w:pPr>
-    </w:p>
-    <w:p>
-      <w:pPr>
-        <w:rPr>
-          <w:noProof/>
-        </w:rPr>
-      </w:pPr>
-    </w:p>
-    <w:p>
-      <w:pPr>
-        <w:rPr>
-          <w:noProof/>
-        </w:rPr>
-      </w:pPr>
-    </w:p>
-    <w:p>
-      <w:pPr>
-        <w:rPr>
-          <w:noProof/>
-        </w:rPr>
-      </w:pPr>
-      <w:r>
-        <w:rPr>
-          <w:noProof/>
-        </w:rPr>
+        <w:rPr>
+          <w:noProof/>
+        </w:rPr>
+      </w:pPr>
+    </w:p>
+    <w:p>
+      <w:pPr>
+        <w:rPr>
+          <w:noProof/>
+        </w:rPr>
+      </w:pPr>
+    </w:p>
+    <w:p>
+      <w:pPr>
+        <w:rPr>
+          <w:noProof/>
+        </w:rPr>
+      </w:pPr>
+    </w:p>
+    <w:p>
+      <w:pPr>
+        <w:rPr>
+          <w:noProof/>
+        </w:rPr>
+      </w:pPr>
+    </w:p>
+    <w:p>
+      <w:pPr>
+        <w:rPr>
+          <w:noProof/>
+        </w:rPr>
+      </w:pPr>
+    </w:p>
+    <w:p>
+      <w:pPr>
+        <w:rPr>
+          <w:noProof/>
+        </w:rPr>
+      </w:pPr>
+    </w:p>
+    <w:p>
+      <w:pPr>
+        <w:rPr>
+          <w:noProof/>
+        </w:rPr>
+      </w:pPr>
+    </w:p>
+    <w:p>
+      <w:pPr>
+        <w:rPr>
+          <w:noProof/>
+        </w:rPr>
+      </w:pPr>
+    </w:p>
+    <w:p>
+      <w:pPr>
+        <w:rPr>
+          <w:noProof/>
+        </w:rPr>
+      </w:pPr>
+    </w:p>
+    <w:p>
+      <w:pPr>
+        <w:rPr>
+          <w:noProof/>
+        </w:rPr>
+      </w:pPr>
+    </w:p>
+    <w:p>
+      <w:pPr>
+        <w:rPr>
+          <w:noProof/>
+        </w:rPr>
+      </w:pPr>
+    </w:p>
+    <w:p>
+      <w:pPr>
+        <w:rPr>
+          <w:noProof/>
+        </w:rPr>
+      </w:pPr>
+      <w:r>
+        <w:rPr>
+          <w:noProof/>
+        </w:rPr>
+        <w:lastRenderedPageBreak/>
         <w:t>CP01</w:t>
       </w:r>
     </w:p>
@@ -477,23 +480,7 @@
         <w:t xml:space="preserve"> </w:t>
       </w:r>
       <w:r>
-        <w:t xml:space="preserve">Validación del </w:t>
-      </w:r>
-      <w:proofErr w:type="spellStart"/>
-      <w:r>
-        <w:t>Label</w:t>
-      </w:r>
-      <w:proofErr w:type="spellEnd"/>
-      <w:r>
-        <w:t xml:space="preserve"> de correo electrónico en el formulario de </w:t>
-      </w:r>
-      <w:proofErr w:type="spellStart"/>
-      <w:r>
-        <w:t>login</w:t>
-      </w:r>
-      <w:proofErr w:type="spellEnd"/>
-      <w:r>
-        <w:t xml:space="preserve"> de Saga</w:t>
+        <w:t>Validación del Label de correo electrónico en el formulario de login de Saga</w:t>
       </w:r>
     </w:p>
     <w:p>
@@ -524,7 +511,6 @@
           <w:lang w:eastAsia="es-PE"/>
         </w:rPr>
       </w:pPr>
-      <w:proofErr w:type="gramStart"/>
       <w:r>
         <w:rPr>
           <w:rFonts w:ascii="Times New Roman" w:eastAsia="Times New Roman" w:hAnsi="Symbol" w:cs="Times New Roman"/>
@@ -541,9 +527,8 @@
           <w:szCs w:val="24"/>
           <w:lang w:eastAsia="es-PE"/>
         </w:rPr>
-        <w:t xml:space="preserve">  Usuario</w:t>
-      </w:r>
-      <w:proofErr w:type="gramEnd"/>
+        <w:t xml:space="preserve"> Usuario</w:t>
+      </w:r>
       <w:r>
         <w:rPr>
           <w:rFonts w:ascii="Times New Roman" w:eastAsia="Times New Roman" w:hAnsi="Times New Roman" w:cs="Times New Roman"/>
@@ -560,7 +545,6 @@
           <w:noProof/>
         </w:rPr>
       </w:pPr>
-      <w:proofErr w:type="gramStart"/>
       <w:r>
         <w:rPr>
           <w:rFonts w:ascii="Times New Roman" w:eastAsia="Times New Roman" w:hAnsi="Symbol" w:cs="Times New Roman"/>
@@ -577,37 +561,16 @@
           <w:szCs w:val="24"/>
           <w:lang w:eastAsia="es-PE"/>
         </w:rPr>
-        <w:t xml:space="preserve">  Formulario</w:t>
-      </w:r>
-      <w:proofErr w:type="gramEnd"/>
-      <w:r>
-        <w:rPr>
-          <w:rFonts w:ascii="Times New Roman" w:eastAsia="Times New Roman" w:hAnsi="Times New Roman" w:cs="Times New Roman"/>
-          <w:sz w:val="24"/>
-          <w:szCs w:val="24"/>
-          <w:lang w:eastAsia="es-PE"/>
-        </w:rPr>
-        <w:t xml:space="preserve"> de </w:t>
-      </w:r>
-      <w:proofErr w:type="spellStart"/>
-      <w:r>
-        <w:rPr>
-          <w:rFonts w:ascii="Times New Roman" w:eastAsia="Times New Roman" w:hAnsi="Times New Roman" w:cs="Times New Roman"/>
-          <w:sz w:val="24"/>
-          <w:szCs w:val="24"/>
-          <w:lang w:eastAsia="es-PE"/>
-        </w:rPr>
-        <w:t>login</w:t>
-      </w:r>
-      <w:proofErr w:type="spellEnd"/>
-      <w:r>
-        <w:rPr>
-          <w:rFonts w:ascii="Times New Roman" w:eastAsia="Times New Roman" w:hAnsi="Times New Roman" w:cs="Times New Roman"/>
-          <w:sz w:val="24"/>
-          <w:szCs w:val="24"/>
-          <w:lang w:eastAsia="es-PE"/>
-        </w:rPr>
-        <w:t xml:space="preserve"> cargado completamente.</w:t>
+        <w:t xml:space="preserve"> Formulario</w:t>
+      </w:r>
+      <w:r>
+        <w:rPr>
+          <w:rFonts w:ascii="Times New Roman" w:eastAsia="Times New Roman" w:hAnsi="Times New Roman" w:cs="Times New Roman"/>
+          <w:sz w:val="24"/>
+          <w:szCs w:val="24"/>
+          <w:lang w:eastAsia="es-PE"/>
+        </w:rPr>
+        <w:t xml:space="preserve"> de login cargado completamente.</w:t>
       </w:r>
     </w:p>
     <w:p>
@@ -631,19 +594,11 @@
       <w:r>
         <w:t xml:space="preserve">Verificar que el </w:t>
       </w:r>
-      <w:proofErr w:type="spellStart"/>
       <w:r>
         <w:rPr>
           <w:rStyle w:val="Textoennegrita"/>
         </w:rPr>
-        <w:t>label</w:t>
-      </w:r>
-      <w:proofErr w:type="spellEnd"/>
-      <w:r>
-        <w:rPr>
-          <w:rStyle w:val="Textoennegrita"/>
-        </w:rPr>
-        <w:t xml:space="preserve"> del campo correo electrónico</w:t>
+        <w:t>label del campo correo electrónico</w:t>
       </w:r>
       <w:r>
         <w:t xml:space="preserve"> exista, sea visible y esté correctamente asociado al input correspondiente.</w:t>
@@ -684,27 +639,7 @@
           <w:szCs w:val="24"/>
           <w:lang w:eastAsia="es-PE"/>
         </w:rPr>
-        <w:t xml:space="preserve">Abrir la página de </w:t>
-      </w:r>
-      <w:proofErr w:type="spellStart"/>
-      <w:r>
-        <w:rPr>
-          <w:rFonts w:ascii="Times New Roman" w:eastAsia="Times New Roman" w:hAnsi="Times New Roman" w:cs="Times New Roman"/>
-          <w:sz w:val="24"/>
-          <w:szCs w:val="24"/>
-          <w:lang w:eastAsia="es-PE"/>
-        </w:rPr>
-        <w:t>login</w:t>
-      </w:r>
-      <w:proofErr w:type="spellEnd"/>
-      <w:r>
-        <w:rPr>
-          <w:rFonts w:ascii="Times New Roman" w:eastAsia="Times New Roman" w:hAnsi="Times New Roman" w:cs="Times New Roman"/>
-          <w:sz w:val="24"/>
-          <w:szCs w:val="24"/>
-          <w:lang w:eastAsia="es-PE"/>
-        </w:rPr>
-        <w:t xml:space="preserve"> de Saga/Falabella. </w:t>
+        <w:t xml:space="preserve">Abrir la página de login de Saga/Falabella. </w:t>
       </w:r>
     </w:p>
     <w:p>
@@ -728,28 +663,7 @@
           <w:szCs w:val="24"/>
           <w:lang w:eastAsia="es-PE"/>
         </w:rPr>
-        <w:lastRenderedPageBreak/>
-        <w:t xml:space="preserve">Inspeccionar el elemento usando el </w:t>
-      </w:r>
-      <w:proofErr w:type="spellStart"/>
-      <w:r>
-        <w:rPr>
-          <w:rFonts w:ascii="Times New Roman" w:eastAsia="Times New Roman" w:hAnsi="Times New Roman" w:cs="Times New Roman"/>
-          <w:sz w:val="24"/>
-          <w:szCs w:val="24"/>
-          <w:lang w:eastAsia="es-PE"/>
-        </w:rPr>
-        <w:t>XPath</w:t>
-      </w:r>
-      <w:proofErr w:type="spellEnd"/>
-      <w:r>
-        <w:rPr>
-          <w:rFonts w:ascii="Times New Roman" w:eastAsia="Times New Roman" w:hAnsi="Times New Roman" w:cs="Times New Roman"/>
-          <w:sz w:val="24"/>
-          <w:szCs w:val="24"/>
-          <w:lang w:eastAsia="es-PE"/>
-        </w:rPr>
-        <w:t xml:space="preserve">: </w:t>
+        <w:t xml:space="preserve">Inspeccionar el elemento usando el XPath: </w:t>
       </w:r>
     </w:p>
     <w:p>
@@ -793,15 +707,7 @@
         </w:rPr>
       </w:pPr>
       <w:r>
-        <w:t xml:space="preserve">Comprobar que el texto del </w:t>
-      </w:r>
-      <w:proofErr w:type="spellStart"/>
-      <w:r>
-        <w:t>label</w:t>
-      </w:r>
-      <w:proofErr w:type="spellEnd"/>
-      <w:r>
-        <w:t xml:space="preserve"> sea el esperado (por ejemplo: “Correo electrónico” o similar).</w:t>
+        <w:t>Comprobar que el texto del label sea el esperado (por ejemplo: “Correo electrónico” o similar).</w:t>
       </w:r>
     </w:p>
     <w:p>
@@ -822,7 +728,6 @@
       <w:r>
         <w:t xml:space="preserve">Confirmar que el atributo </w:t>
       </w:r>
-      <w:proofErr w:type="spellStart"/>
       <w:r>
         <w:rPr>
           <w:rStyle w:val="CdigoHTML"/>
@@ -830,17 +735,8 @@
         </w:rPr>
         <w:t>for</w:t>
       </w:r>
-      <w:proofErr w:type="spellEnd"/>
-      <w:r>
-        <w:t xml:space="preserve"> del </w:t>
-      </w:r>
-      <w:proofErr w:type="spellStart"/>
-      <w:r>
-        <w:t>label</w:t>
-      </w:r>
-      <w:proofErr w:type="spellEnd"/>
-      <w:r>
-        <w:t xml:space="preserve"> coincide con el </w:t>
+      <w:r>
+        <w:t xml:space="preserve"> del label coincide con el </w:t>
       </w:r>
       <w:r>
         <w:rPr>
@@ -900,27 +796,7 @@
           <w:szCs w:val="24"/>
           <w:lang w:eastAsia="es-PE"/>
         </w:rPr>
-        <w:t xml:space="preserve">El </w:t>
-      </w:r>
-      <w:proofErr w:type="spellStart"/>
-      <w:r>
-        <w:rPr>
-          <w:rFonts w:ascii="Times New Roman" w:eastAsia="Times New Roman" w:hAnsi="Times New Roman" w:cs="Times New Roman"/>
-          <w:sz w:val="24"/>
-          <w:szCs w:val="24"/>
-          <w:lang w:eastAsia="es-PE"/>
-        </w:rPr>
-        <w:t>label</w:t>
-      </w:r>
-      <w:proofErr w:type="spellEnd"/>
-      <w:r>
-        <w:rPr>
-          <w:rFonts w:ascii="Times New Roman" w:eastAsia="Times New Roman" w:hAnsi="Times New Roman" w:cs="Times New Roman"/>
-          <w:sz w:val="24"/>
-          <w:szCs w:val="24"/>
-          <w:lang w:eastAsia="es-PE"/>
-        </w:rPr>
-        <w:t xml:space="preserve"> está presente en el DOM. </w:t>
+        <w:t xml:space="preserve">El label está presente en el DOM. </w:t>
       </w:r>
     </w:p>
     <w:p>
@@ -958,7 +834,6 @@
         </w:rPr>
         <w:t xml:space="preserve">El texto es correcto y el atributo </w:t>
       </w:r>
-      <w:proofErr w:type="spellStart"/>
       <w:r>
         <w:rPr>
           <w:rFonts w:ascii="Courier New" w:eastAsia="Times New Roman" w:hAnsi="Courier New" w:cs="Courier New"/>
@@ -968,7 +843,6 @@
         </w:rPr>
         <w:t>for</w:t>
       </w:r>
-      <w:proofErr w:type="spellEnd"/>
       <w:r>
         <w:rPr>
           <w:rFonts w:ascii="Times New Roman" w:eastAsia="Times New Roman" w:hAnsi="Times New Roman" w:cs="Times New Roman"/>
@@ -978,7 +852,6 @@
         </w:rPr>
         <w:t xml:space="preserve"> apunta al input </w:t>
       </w:r>
-      <w:proofErr w:type="spellStart"/>
       <w:r>
         <w:rPr>
           <w:rFonts w:ascii="Courier New" w:eastAsia="Times New Roman" w:hAnsi="Courier New" w:cs="Courier New"/>
@@ -986,77 +859,7 @@
           <w:szCs w:val="20"/>
           <w:lang w:eastAsia="es-PE"/>
         </w:rPr>
-        <w:t>testId</w:t>
-      </w:r>
-      <w:proofErr w:type="spellEnd"/>
-      <w:r>
-        <w:rPr>
-          <w:rFonts w:ascii="Courier New" w:eastAsia="Times New Roman" w:hAnsi="Courier New" w:cs="Courier New"/>
-          <w:sz w:val="20"/>
-          <w:szCs w:val="20"/>
-          <w:lang w:eastAsia="es-PE"/>
-        </w:rPr>
-        <w:t>-</w:t>
-      </w:r>
-      <w:proofErr w:type="spellStart"/>
-      <w:r>
-        <w:rPr>
-          <w:rFonts w:ascii="Courier New" w:eastAsia="Times New Roman" w:hAnsi="Courier New" w:cs="Courier New"/>
-          <w:sz w:val="20"/>
-          <w:szCs w:val="20"/>
-          <w:lang w:eastAsia="es-PE"/>
-        </w:rPr>
-        <w:t>cc</w:t>
-      </w:r>
-      <w:proofErr w:type="spellEnd"/>
-      <w:r>
-        <w:rPr>
-          <w:rFonts w:ascii="Courier New" w:eastAsia="Times New Roman" w:hAnsi="Courier New" w:cs="Courier New"/>
-          <w:sz w:val="20"/>
-          <w:szCs w:val="20"/>
-          <w:lang w:eastAsia="es-PE"/>
-        </w:rPr>
-        <w:t>-</w:t>
-      </w:r>
-      <w:proofErr w:type="spellStart"/>
-      <w:r>
-        <w:rPr>
-          <w:rFonts w:ascii="Courier New" w:eastAsia="Times New Roman" w:hAnsi="Courier New" w:cs="Courier New"/>
-          <w:sz w:val="20"/>
-          <w:szCs w:val="20"/>
-          <w:lang w:eastAsia="es-PE"/>
-        </w:rPr>
-        <w:t>login</w:t>
-      </w:r>
-      <w:proofErr w:type="spellEnd"/>
-      <w:r>
-        <w:rPr>
-          <w:rFonts w:ascii="Courier New" w:eastAsia="Times New Roman" w:hAnsi="Courier New" w:cs="Courier New"/>
-          <w:sz w:val="20"/>
-          <w:szCs w:val="20"/>
-          <w:lang w:eastAsia="es-PE"/>
-        </w:rPr>
-        <w:t>-</w:t>
-      </w:r>
-      <w:proofErr w:type="spellStart"/>
-      <w:r>
-        <w:rPr>
-          <w:rFonts w:ascii="Courier New" w:eastAsia="Times New Roman" w:hAnsi="Courier New" w:cs="Courier New"/>
-          <w:sz w:val="20"/>
-          <w:szCs w:val="20"/>
-          <w:lang w:eastAsia="es-PE"/>
-        </w:rPr>
-        <w:t>form</w:t>
-      </w:r>
-      <w:proofErr w:type="spellEnd"/>
-      <w:r>
-        <w:rPr>
-          <w:rFonts w:ascii="Courier New" w:eastAsia="Times New Roman" w:hAnsi="Courier New" w:cs="Courier New"/>
-          <w:sz w:val="20"/>
-          <w:szCs w:val="20"/>
-          <w:lang w:eastAsia="es-PE"/>
-        </w:rPr>
-        <w:t>-email-input</w:t>
+        <w:t>testId-cc-login-form-email-input</w:t>
       </w:r>
       <w:r>
         <w:rPr>

</xml_diff>